<commit_message>
Added graphic assets for AKX, tweaked the sounds a bit
</commit_message>
<xml_diff>
--- a/Dialogue.docx
+++ b/Dialogue.docx
@@ -71,8 +71,6 @@
         <w:br/>
         <w:t xml:space="preserve">R: I </w:t>
       </w:r>
-      <w:bookmarkStart w:id="0" w:name="_GoBack"/>
-      <w:bookmarkEnd w:id="0"/>
     </w:p>
     <w:p>
       <w:pPr>
@@ -198,6 +196,50 @@
         </w:rPr>
         <w:t>You give them an inch and they try to take a mile. Try to take them alive, fellows, I heard the Faunus pay ransoms well for their own.</w:t>
       </w:r>
+    </w:p>
+    <w:p>
+      <w:pPr>
+        <w:pStyle w:val="1"/>
+        <w:rPr>
+          <w:lang w:val="en-US"/>
+        </w:rPr>
+      </w:pPr>
+      <w:r>
+        <w:rPr>
+          <w:lang w:val="en-US"/>
+        </w:rPr>
+        <w:t xml:space="preserve">AKX and </w:t>
+      </w:r>
+      <w:proofErr w:type="spellStart"/>
+      <w:r>
+        <w:rPr>
+          <w:lang w:val="en-US"/>
+        </w:rPr>
+        <w:t>Violetta</w:t>
+      </w:r>
+      <w:proofErr w:type="spellEnd"/>
+    </w:p>
+    <w:p>
+      <w:pPr>
+        <w:rPr>
+          <w:lang w:val="en-US"/>
+        </w:rPr>
+      </w:pPr>
+      <w:r>
+        <w:rPr>
+          <w:lang w:val="en-US"/>
+        </w:rPr>
+        <w:t>V: Get off our island, Atlas trash. You sit in your ivory towers, oblivious to the suffering of our people, while we are the ones that make it all work. Your city is only in the sky because of the Dust we mined. You owe us.</w:t>
+      </w:r>
+      <w:r>
+        <w:rPr>
+          <w:lang w:val="en-US"/>
+        </w:rPr>
+        <w:br/>
+        <w:t xml:space="preserve">A: </w:t>
+      </w:r>
+      <w:bookmarkStart w:id="0" w:name="_GoBack"/>
+      <w:bookmarkEnd w:id="0"/>
     </w:p>
     <w:sectPr>
       <w:pgSz w:w="11906" w:h="16838"/>

</xml_diff>